<commit_message>
Update Senior Design 1 report.docx
</commit_message>
<xml_diff>
--- a/Senior Design 1 report.docx
+++ b/Senior Design 1 report.docx
@@ -6006,6 +6006,28 @@
           <w:szCs w:val="24"/>
         </w:rPr>
         <w:t>tasks to be done for our project:</w:t>
+      </w:r>
+    </w:p>
+    <w:p>
+      <w:pPr>
+        <w:pStyle w:val="ListParagraph"/>
+        <w:numPr>
+          <w:ilvl w:val="0"/>
+          <w:numId w:val="10"/>
+        </w:numPr>
+        <w:rPr>
+          <w:rFonts w:ascii="Arial" w:hAnsi="Arial" w:cs="Arial"/>
+          <w:sz w:val="24"/>
+          <w:szCs w:val="24"/>
+        </w:rPr>
+      </w:pPr>
+      <w:r>
+        <w:rPr>
+          <w:rFonts w:ascii="Arial" w:hAnsi="Arial" w:cs="Arial"/>
+          <w:sz w:val="24"/>
+          <w:szCs w:val="24"/>
+        </w:rPr>
+        <w:t xml:space="preserve">Fix some issues concerning the player’s controller that produces undesirable results. </w:t>
       </w:r>
     </w:p>
     <w:p>

</xml_diff>